<commit_message>
added explanation to paper for you
</commit_message>
<xml_diff>
--- a/FinalPaper.docx
+++ b/FinalPaper.docx
@@ -568,18 +568,8 @@
           <w:sz w:val="24"/>
           <w:szCs w:val="24"/>
         </w:rPr>
-        <w:t xml:space="preserve">: The list of strings which contain the untransformed O’Neil </w:t>
-      </w:r>
-      <w:proofErr w:type="spellStart"/>
-      <w:r>
-        <w:rPr>
-          <w:rFonts w:ascii="Times New Roman" w:hAnsi="Times New Roman" w:cs="Times New Roman"/>
-          <w:sz w:val="24"/>
-          <w:szCs w:val="24"/>
-        </w:rPr>
-        <w:t>Code</w:t>
-      </w:r>
-      <w:proofErr w:type="spellEnd"/>
+        <w:t>: The list of strings which contain the untransformed O’Neil Code</w:t>
+      </w:r>
     </w:p>
     <w:p>
       <w:pPr>
@@ -2904,7 +2894,7 @@
       <w:pPr>
         <w:pStyle w:val="ListParagraph"/>
         <w:numPr>
-          <w:ilvl w:val="0"/>
+          <w:ilvl w:val="1"/>
           <w:numId w:val="2"/>
         </w:numPr>
         <w:rPr>
@@ -2919,7 +2909,7 @@
           <w:sz w:val="24"/>
           <w:szCs w:val="24"/>
         </w:rPr>
-        <w:t>Find all variables created in the code and create a list by looking for let statements</w:t>
+        <w:t>Just does what the transforming code should have done initially – it pops those things listed in the if statement to a new line</w:t>
       </w:r>
     </w:p>
     <w:p>
@@ -2941,7 +2931,7 @@
           <w:sz w:val="24"/>
           <w:szCs w:val="24"/>
         </w:rPr>
-        <w:t>Perform parsing on the lets statements to create the list of just variables</w:t>
+        <w:t>Find all variables created in the code and create a list by looking for let statements</w:t>
       </w:r>
     </w:p>
     <w:p>
@@ -2963,7 +2953,7 @@
           <w:sz w:val="24"/>
           <w:szCs w:val="24"/>
         </w:rPr>
-        <w:t>&lt;do something with inputs&gt; from lines 78 through 99</w:t>
+        <w:t>Perform parsing on the lets statements to create the list of just variables</w:t>
       </w:r>
     </w:p>
     <w:p>
@@ -2985,15 +2975,29 @@
           <w:sz w:val="24"/>
           <w:szCs w:val="24"/>
         </w:rPr>
-        <w:t xml:space="preserve">For each variable, so stuff from lines </w:t>
-      </w:r>
-      <w:r>
-        <w:rPr>
-          <w:rFonts w:ascii="Times New Roman" w:hAnsi="Times New Roman" w:cs="Times New Roman"/>
-          <w:sz w:val="24"/>
-          <w:szCs w:val="24"/>
-        </w:rPr>
-        <w:t>102 through 121</w:t>
+        <w:t>&lt;do something with inputs&gt; from lines 78 through 99</w:t>
+      </w:r>
+    </w:p>
+    <w:p>
+      <w:pPr>
+        <w:pStyle w:val="ListParagraph"/>
+        <w:numPr>
+          <w:ilvl w:val="1"/>
+          <w:numId w:val="2"/>
+        </w:numPr>
+        <w:rPr>
+          <w:rFonts w:ascii="Times New Roman" w:hAnsi="Times New Roman" w:cs="Times New Roman"/>
+          <w:sz w:val="24"/>
+          <w:szCs w:val="24"/>
+        </w:rPr>
+      </w:pPr>
+      <w:r>
+        <w:rPr>
+          <w:rFonts w:ascii="Times New Roman" w:hAnsi="Times New Roman" w:cs="Times New Roman"/>
+          <w:sz w:val="24"/>
+          <w:szCs w:val="24"/>
+        </w:rPr>
+        <w:t>Removes variables from the list of variables that have more than one let statement or they are used with an input which is a user accepted variable</w:t>
       </w:r>
     </w:p>
     <w:p>
@@ -3015,7 +3019,99 @@
           <w:sz w:val="24"/>
           <w:szCs w:val="24"/>
         </w:rPr>
-        <w:t>For each variable, so stuff from lines 124 through 140</w:t>
+        <w:t xml:space="preserve">For each variable, so stuff from lines </w:t>
+      </w:r>
+      <w:r>
+        <w:rPr>
+          <w:rFonts w:ascii="Times New Roman" w:hAnsi="Times New Roman" w:cs="Times New Roman"/>
+          <w:sz w:val="24"/>
+          <w:szCs w:val="24"/>
+        </w:rPr>
+        <w:t>102 through 121</w:t>
+      </w:r>
+    </w:p>
+    <w:p>
+      <w:pPr>
+        <w:pStyle w:val="ListParagraph"/>
+        <w:numPr>
+          <w:ilvl w:val="1"/>
+          <w:numId w:val="2"/>
+        </w:numPr>
+        <w:rPr>
+          <w:rFonts w:ascii="Times New Roman" w:hAnsi="Times New Roman" w:cs="Times New Roman"/>
+          <w:sz w:val="24"/>
+          <w:szCs w:val="24"/>
+        </w:rPr>
+      </w:pPr>
+      <w:r>
+        <w:rPr>
+          <w:rFonts w:ascii="Times New Roman" w:hAnsi="Times New Roman" w:cs="Times New Roman"/>
+          <w:sz w:val="24"/>
+          <w:szCs w:val="24"/>
+        </w:rPr>
+        <w:t>This is the values that are left that are constants</w:t>
+      </w:r>
+    </w:p>
+    <w:p>
+      <w:pPr>
+        <w:pStyle w:val="ListParagraph"/>
+        <w:numPr>
+          <w:ilvl w:val="1"/>
+          <w:numId w:val="2"/>
+        </w:numPr>
+        <w:rPr>
+          <w:rFonts w:ascii="Times New Roman" w:hAnsi="Times New Roman" w:cs="Times New Roman"/>
+          <w:sz w:val="24"/>
+          <w:szCs w:val="24"/>
+        </w:rPr>
+      </w:pPr>
+      <w:r>
+        <w:rPr>
+          <w:rFonts w:ascii="Times New Roman" w:hAnsi="Times New Roman" w:cs="Times New Roman"/>
+          <w:sz w:val="24"/>
+          <w:szCs w:val="24"/>
+        </w:rPr>
+        <w:t>For their let statement we take the value and add it to the list of that structure type to replace later on the value</w:t>
+      </w:r>
+    </w:p>
+    <w:p>
+      <w:pPr>
+        <w:pStyle w:val="ListParagraph"/>
+        <w:numPr>
+          <w:ilvl w:val="1"/>
+          <w:numId w:val="2"/>
+        </w:numPr>
+        <w:rPr>
+          <w:rFonts w:ascii="Times New Roman" w:hAnsi="Times New Roman" w:cs="Times New Roman"/>
+          <w:sz w:val="24"/>
+          <w:szCs w:val="24"/>
+        </w:rPr>
+      </w:pPr>
+      <w:r>
+        <w:rPr>
+          <w:rFonts w:ascii="Times New Roman" w:hAnsi="Times New Roman" w:cs="Times New Roman"/>
+          <w:sz w:val="24"/>
+          <w:szCs w:val="24"/>
+        </w:rPr>
+        <w:t xml:space="preserve">We then remove the </w:t>
+      </w:r>
+      <w:proofErr w:type="spellStart"/>
+      <w:r>
+        <w:rPr>
+          <w:rFonts w:ascii="Times New Roman" w:hAnsi="Times New Roman" w:cs="Times New Roman"/>
+          <w:sz w:val="24"/>
+          <w:szCs w:val="24"/>
+        </w:rPr>
+        <w:t>int</w:t>
+      </w:r>
+      <w:proofErr w:type="spellEnd"/>
+      <w:r>
+        <w:rPr>
+          <w:rFonts w:ascii="Times New Roman" w:hAnsi="Times New Roman" w:cs="Times New Roman"/>
+          <w:sz w:val="24"/>
+          <w:szCs w:val="24"/>
+        </w:rPr>
+        <w:t xml:space="preserve"> statement because the variable is a constant</w:t>
       </w:r>
     </w:p>
     <w:p>
@@ -3037,87 +3133,172 @@
           <w:sz w:val="24"/>
           <w:szCs w:val="24"/>
         </w:rPr>
+        <w:t>For each variable, so stuff from lines 124 through 140</w:t>
+      </w:r>
+    </w:p>
+    <w:p>
+      <w:pPr>
+        <w:pStyle w:val="ListParagraph"/>
+        <w:numPr>
+          <w:ilvl w:val="1"/>
+          <w:numId w:val="2"/>
+        </w:numPr>
+        <w:rPr>
+          <w:rFonts w:ascii="Times New Roman" w:hAnsi="Times New Roman" w:cs="Times New Roman"/>
+          <w:sz w:val="24"/>
+          <w:szCs w:val="24"/>
+        </w:rPr>
+      </w:pPr>
+      <w:r>
+        <w:rPr>
+          <w:rFonts w:ascii="Times New Roman" w:hAnsi="Times New Roman" w:cs="Times New Roman"/>
+          <w:sz w:val="24"/>
+          <w:szCs w:val="24"/>
+        </w:rPr>
+        <w:t xml:space="preserve">This checks all the variables values against all the other variables to see if they are contained </w:t>
+      </w:r>
+      <w:proofErr w:type="spellStart"/>
+      <w:r>
+        <w:rPr>
+          <w:rFonts w:ascii="Times New Roman" w:hAnsi="Times New Roman" w:cs="Times New Roman"/>
+          <w:sz w:val="24"/>
+          <w:szCs w:val="24"/>
+        </w:rPr>
+        <w:t>with in</w:t>
+      </w:r>
+      <w:proofErr w:type="spellEnd"/>
+      <w:r>
+        <w:rPr>
+          <w:rFonts w:ascii="Times New Roman" w:hAnsi="Times New Roman" w:cs="Times New Roman"/>
+          <w:sz w:val="24"/>
+          <w:szCs w:val="24"/>
+        </w:rPr>
+        <w:t>. meaning that if constant c is equal to constant b + 10 then the b in that statement needs to be replaced with its value</w:t>
+      </w:r>
+    </w:p>
+    <w:p>
+      <w:pPr>
+        <w:pStyle w:val="ListParagraph"/>
+        <w:numPr>
+          <w:ilvl w:val="0"/>
+          <w:numId w:val="2"/>
+        </w:numPr>
+        <w:rPr>
+          <w:rFonts w:ascii="Times New Roman" w:hAnsi="Times New Roman" w:cs="Times New Roman"/>
+          <w:sz w:val="24"/>
+          <w:szCs w:val="24"/>
+        </w:rPr>
+      </w:pPr>
+      <w:r>
+        <w:rPr>
+          <w:rFonts w:ascii="Times New Roman" w:hAnsi="Times New Roman" w:cs="Times New Roman"/>
+          <w:sz w:val="24"/>
+          <w:szCs w:val="24"/>
+        </w:rPr>
         <w:t>For each variable, so stuff from lines 142 through 155</w:t>
       </w:r>
     </w:p>
     <w:p>
       <w:pPr>
-        <w:rPr>
-          <w:rFonts w:ascii="Times New Roman" w:hAnsi="Times New Roman" w:cs="Times New Roman"/>
-          <w:b/>
-          <w:sz w:val="24"/>
-          <w:szCs w:val="24"/>
-        </w:rPr>
-      </w:pPr>
-      <w:r>
-        <w:rPr>
-          <w:rFonts w:ascii="Times New Roman" w:hAnsi="Times New Roman" w:cs="Times New Roman"/>
-          <w:b/>
-          <w:sz w:val="24"/>
-          <w:szCs w:val="24"/>
-        </w:rPr>
-        <w:t>Tests Performed</w:t>
-      </w:r>
-    </w:p>
-    <w:p>
-      <w:pPr>
-        <w:rPr>
-          <w:rFonts w:ascii="Times New Roman" w:hAnsi="Times New Roman" w:cs="Times New Roman"/>
-          <w:sz w:val="24"/>
-          <w:szCs w:val="24"/>
-        </w:rPr>
-      </w:pPr>
-      <w:r>
-        <w:rPr>
-          <w:rFonts w:ascii="Times New Roman" w:hAnsi="Times New Roman" w:cs="Times New Roman"/>
-          <w:sz w:val="24"/>
-          <w:szCs w:val="24"/>
-        </w:rPr>
-        <w:t xml:space="preserve">A variety of tests were performed, including using </w:t>
-      </w:r>
-      <w:r>
-        <w:rPr>
-          <w:rFonts w:ascii="Times New Roman" w:hAnsi="Times New Roman" w:cs="Times New Roman"/>
-          <w:sz w:val="24"/>
-          <w:szCs w:val="24"/>
-        </w:rPr>
-        <w:t xml:space="preserve">all of </w:t>
-      </w:r>
-      <w:r>
-        <w:rPr>
-          <w:rFonts w:ascii="Times New Roman" w:hAnsi="Times New Roman" w:cs="Times New Roman"/>
-          <w:sz w:val="24"/>
-          <w:szCs w:val="24"/>
-        </w:rPr>
-        <w:t>the O’Neil test cases, and custom test cases to run our code.</w:t>
-      </w:r>
-      <w:r>
-        <w:rPr>
-          <w:rFonts w:ascii="Times New Roman" w:hAnsi="Times New Roman" w:cs="Times New Roman"/>
-          <w:sz w:val="24"/>
-          <w:szCs w:val="24"/>
-        </w:rPr>
-        <w:t xml:space="preserve"> Unit testing was conducted </w:t>
-      </w:r>
-      <w:r>
-        <w:rPr>
-          <w:rFonts w:ascii="Times New Roman" w:hAnsi="Times New Roman" w:cs="Times New Roman"/>
-          <w:sz w:val="24"/>
-          <w:szCs w:val="24"/>
-        </w:rPr>
-        <w:t>when the code was being developed.</w:t>
-      </w:r>
-    </w:p>
-    <w:p>
-      <w:pPr>
-        <w:rPr>
-          <w:rFonts w:ascii="Times New Roman" w:hAnsi="Times New Roman" w:cs="Times New Roman"/>
-          <w:sz w:val="24"/>
-          <w:szCs w:val="24"/>
-        </w:rPr>
-      </w:pPr>
+        <w:pStyle w:val="ListParagraph"/>
+        <w:numPr>
+          <w:ilvl w:val="1"/>
+          <w:numId w:val="2"/>
+        </w:numPr>
+        <w:rPr>
+          <w:rFonts w:ascii="Times New Roman" w:hAnsi="Times New Roman" w:cs="Times New Roman"/>
+          <w:sz w:val="24"/>
+          <w:szCs w:val="24"/>
+        </w:rPr>
+      </w:pPr>
+      <w:r>
+        <w:rPr>
+          <w:rFonts w:ascii="Times New Roman" w:hAnsi="Times New Roman" w:cs="Times New Roman"/>
+          <w:sz w:val="24"/>
+          <w:szCs w:val="24"/>
+        </w:rPr>
+        <w:t>This is where the values are actually replaced in the code</w:t>
+      </w:r>
       <w:bookmarkStart w:id="0" w:name="_GoBack"/>
       <w:bookmarkEnd w:id="0"/>
+    </w:p>
+    <w:p>
+      <w:pPr>
+        <w:rPr>
+          <w:rFonts w:ascii="Times New Roman" w:hAnsi="Times New Roman" w:cs="Times New Roman"/>
+          <w:b/>
+          <w:sz w:val="24"/>
+          <w:szCs w:val="24"/>
+        </w:rPr>
+      </w:pPr>
+      <w:r>
+        <w:rPr>
+          <w:rFonts w:ascii="Times New Roman" w:hAnsi="Times New Roman" w:cs="Times New Roman"/>
+          <w:b/>
+          <w:sz w:val="24"/>
+          <w:szCs w:val="24"/>
+        </w:rPr>
+        <w:lastRenderedPageBreak/>
+        <w:t>Tests Performed</w:t>
+      </w:r>
+    </w:p>
+    <w:p>
+      <w:pPr>
+        <w:rPr>
+          <w:rFonts w:ascii="Times New Roman" w:hAnsi="Times New Roman" w:cs="Times New Roman"/>
+          <w:sz w:val="24"/>
+          <w:szCs w:val="24"/>
+        </w:rPr>
+      </w:pPr>
+      <w:r>
+        <w:rPr>
+          <w:rFonts w:ascii="Times New Roman" w:hAnsi="Times New Roman" w:cs="Times New Roman"/>
+          <w:sz w:val="24"/>
+          <w:szCs w:val="24"/>
+        </w:rPr>
+        <w:t xml:space="preserve">A variety of tests were performed, including using </w:t>
+      </w:r>
+      <w:r>
+        <w:rPr>
+          <w:rFonts w:ascii="Times New Roman" w:hAnsi="Times New Roman" w:cs="Times New Roman"/>
+          <w:sz w:val="24"/>
+          <w:szCs w:val="24"/>
+        </w:rPr>
+        <w:t xml:space="preserve">all of </w:t>
+      </w:r>
+      <w:r>
+        <w:rPr>
+          <w:rFonts w:ascii="Times New Roman" w:hAnsi="Times New Roman" w:cs="Times New Roman"/>
+          <w:sz w:val="24"/>
+          <w:szCs w:val="24"/>
+        </w:rPr>
+        <w:t>the O’Neil test cases, and custom test cases to run our code.</w:t>
+      </w:r>
+      <w:r>
+        <w:rPr>
+          <w:rFonts w:ascii="Times New Roman" w:hAnsi="Times New Roman" w:cs="Times New Roman"/>
+          <w:sz w:val="24"/>
+          <w:szCs w:val="24"/>
+        </w:rPr>
+        <w:t xml:space="preserve"> Unit testing was conducted </w:t>
+      </w:r>
+      <w:r>
+        <w:rPr>
+          <w:rFonts w:ascii="Times New Roman" w:hAnsi="Times New Roman" w:cs="Times New Roman"/>
+          <w:sz w:val="24"/>
+          <w:szCs w:val="24"/>
+        </w:rPr>
+        <w:t>when the code was being developed.</w:t>
+      </w:r>
+    </w:p>
+    <w:p>
+      <w:pPr>
+        <w:rPr>
+          <w:rFonts w:ascii="Times New Roman" w:hAnsi="Times New Roman" w:cs="Times New Roman"/>
+          <w:sz w:val="24"/>
+          <w:szCs w:val="24"/>
+        </w:rPr>
+      </w:pPr>
       <w:r>
         <w:rPr>
           <w:rFonts w:ascii="Times New Roman" w:hAnsi="Times New Roman" w:cs="Times New Roman"/>
@@ -3156,7 +3337,7 @@
         <w:rFonts w:hint="default"/>
       </w:rPr>
     </w:lvl>
-    <w:lvl w:ilvl="1" w:tplc="04090019" w:tentative="1">
+    <w:lvl w:ilvl="1" w:tplc="04090019">
       <w:start w:val="1"/>
       <w:numFmt w:val="lowerLetter"/>
       <w:lvlText w:val="%2."/>

</xml_diff>

<commit_message>
added unexpected behavior from readme
</commit_message>
<xml_diff>
--- a/FinalPaper.docx
+++ b/FinalPaper.docx
@@ -197,7 +197,7 @@
           <w:szCs w:val="24"/>
         </w:rPr>
         <w:drawing>
-          <wp:inline distT="0" distB="0" distL="0" distR="0" wp14:anchorId="260168C1" wp14:editId="1F1C72FB">
+          <wp:inline distT="0" distB="0" distL="0" distR="0" wp14:anchorId="02A020E8" wp14:editId="541B1668">
             <wp:extent cx="1962150" cy="1943100"/>
             <wp:effectExtent l="19050" t="0" r="0" b="0"/>
             <wp:docPr id="1" name="Picture 1"/>
@@ -3219,94 +3219,257 @@
         </w:rPr>
         <w:t>This is where the values are actually replaced in the code</w:t>
       </w:r>
+    </w:p>
+    <w:p>
+      <w:pPr>
+        <w:rPr>
+          <w:rFonts w:ascii="Times New Roman" w:hAnsi="Times New Roman" w:cs="Times New Roman"/>
+          <w:b/>
+          <w:sz w:val="24"/>
+          <w:szCs w:val="24"/>
+        </w:rPr>
+      </w:pPr>
+      <w:r>
+        <w:rPr>
+          <w:rFonts w:ascii="Times New Roman" w:hAnsi="Times New Roman" w:cs="Times New Roman"/>
+          <w:b/>
+          <w:sz w:val="24"/>
+          <w:szCs w:val="24"/>
+        </w:rPr>
+        <w:lastRenderedPageBreak/>
+        <w:t>Tests Performed</w:t>
+      </w:r>
+    </w:p>
+    <w:p>
+      <w:pPr>
+        <w:rPr>
+          <w:rFonts w:ascii="Times New Roman" w:hAnsi="Times New Roman" w:cs="Times New Roman"/>
+          <w:sz w:val="24"/>
+          <w:szCs w:val="24"/>
+        </w:rPr>
+      </w:pPr>
+      <w:r>
+        <w:rPr>
+          <w:rFonts w:ascii="Times New Roman" w:hAnsi="Times New Roman" w:cs="Times New Roman"/>
+          <w:sz w:val="24"/>
+          <w:szCs w:val="24"/>
+        </w:rPr>
+        <w:t xml:space="preserve">A variety of tests were performed, including using </w:t>
+      </w:r>
+      <w:r>
+        <w:rPr>
+          <w:rFonts w:ascii="Times New Roman" w:hAnsi="Times New Roman" w:cs="Times New Roman"/>
+          <w:sz w:val="24"/>
+          <w:szCs w:val="24"/>
+        </w:rPr>
+        <w:t xml:space="preserve">all of </w:t>
+      </w:r>
+      <w:r>
+        <w:rPr>
+          <w:rFonts w:ascii="Times New Roman" w:hAnsi="Times New Roman" w:cs="Times New Roman"/>
+          <w:sz w:val="24"/>
+          <w:szCs w:val="24"/>
+        </w:rPr>
+        <w:t>the O’Neil test cases, and custom test cases to run our code.</w:t>
+      </w:r>
+      <w:r>
+        <w:rPr>
+          <w:rFonts w:ascii="Times New Roman" w:hAnsi="Times New Roman" w:cs="Times New Roman"/>
+          <w:sz w:val="24"/>
+          <w:szCs w:val="24"/>
+        </w:rPr>
+        <w:t xml:space="preserve"> Unit testing was conducted </w:t>
+      </w:r>
+      <w:r>
+        <w:rPr>
+          <w:rFonts w:ascii="Times New Roman" w:hAnsi="Times New Roman" w:cs="Times New Roman"/>
+          <w:sz w:val="24"/>
+          <w:szCs w:val="24"/>
+        </w:rPr>
+        <w:t>when the code was being developed.</w:t>
+      </w:r>
+    </w:p>
+    <w:p>
+      <w:pPr>
+        <w:rPr>
+          <w:rFonts w:ascii="Times New Roman" w:hAnsi="Times New Roman" w:cs="Times New Roman"/>
+          <w:b/>
+          <w:sz w:val="24"/>
+          <w:szCs w:val="24"/>
+        </w:rPr>
+      </w:pPr>
+      <w:r>
+        <w:rPr>
+          <w:rFonts w:ascii="Times New Roman" w:hAnsi="Times New Roman" w:cs="Times New Roman"/>
+          <w:b/>
+          <w:sz w:val="24"/>
+          <w:szCs w:val="24"/>
+        </w:rPr>
+        <w:t>Unexpected Behavior</w:t>
+      </w:r>
+    </w:p>
+    <w:p>
+      <w:pPr>
+        <w:rPr>
+          <w:rFonts w:ascii="Times New Roman" w:hAnsi="Times New Roman" w:cs="Times New Roman"/>
+          <w:b/>
+          <w:sz w:val="24"/>
+          <w:szCs w:val="24"/>
+        </w:rPr>
+      </w:pPr>
+    </w:p>
+    <w:p>
+      <w:pPr>
+        <w:rPr>
+          <w:rFonts w:ascii="Times New Roman" w:hAnsi="Times New Roman" w:cs="Times New Roman"/>
+          <w:sz w:val="24"/>
+          <w:szCs w:val="24"/>
+        </w:rPr>
+      </w:pPr>
+      <w:proofErr w:type="gramStart"/>
+      <w:r>
+        <w:rPr>
+          <w:rFonts w:ascii="Times New Roman" w:hAnsi="Times New Roman" w:cs="Times New Roman"/>
+          <w:sz w:val="24"/>
+          <w:szCs w:val="24"/>
+        </w:rPr>
+        <w:t>NOTES :</w:t>
+      </w:r>
+      <w:proofErr w:type="gramEnd"/>
+      <w:r>
+        <w:rPr>
+          <w:rFonts w:ascii="Times New Roman" w:hAnsi="Times New Roman" w:cs="Times New Roman"/>
+          <w:sz w:val="24"/>
+          <w:szCs w:val="24"/>
+        </w:rPr>
+        <w:t xml:space="preserve"> </w:t>
+      </w:r>
+    </w:p>
+    <w:p>
+      <w:pPr>
+        <w:rPr>
+          <w:rFonts w:ascii="Times New Roman" w:hAnsi="Times New Roman" w:cs="Times New Roman"/>
+          <w:sz w:val="24"/>
+          <w:szCs w:val="24"/>
+        </w:rPr>
+      </w:pPr>
+      <w:r>
+        <w:rPr>
+          <w:rFonts w:ascii="Times New Roman" w:hAnsi="Times New Roman" w:cs="Times New Roman"/>
+          <w:sz w:val="24"/>
+          <w:szCs w:val="24"/>
+        </w:rPr>
+        <w:t>Automation - has a slight bug in that w</w:t>
+      </w:r>
       <w:bookmarkStart w:id="0" w:name="_GoBack"/>
       <w:bookmarkEnd w:id="0"/>
-    </w:p>
-    <w:p>
-      <w:pPr>
-        <w:rPr>
-          <w:rFonts w:ascii="Times New Roman" w:hAnsi="Times New Roman" w:cs="Times New Roman"/>
-          <w:b/>
-          <w:sz w:val="24"/>
-          <w:szCs w:val="24"/>
-        </w:rPr>
-      </w:pPr>
-      <w:r>
-        <w:rPr>
-          <w:rFonts w:ascii="Times New Roman" w:hAnsi="Times New Roman" w:cs="Times New Roman"/>
-          <w:b/>
-          <w:sz w:val="24"/>
-          <w:szCs w:val="24"/>
-        </w:rPr>
-        <w:lastRenderedPageBreak/>
-        <w:t>Tests Performed</w:t>
-      </w:r>
-    </w:p>
-    <w:p>
-      <w:pPr>
-        <w:rPr>
-          <w:rFonts w:ascii="Times New Roman" w:hAnsi="Times New Roman" w:cs="Times New Roman"/>
-          <w:sz w:val="24"/>
-          <w:szCs w:val="24"/>
-        </w:rPr>
-      </w:pPr>
-      <w:r>
-        <w:rPr>
-          <w:rFonts w:ascii="Times New Roman" w:hAnsi="Times New Roman" w:cs="Times New Roman"/>
-          <w:sz w:val="24"/>
-          <w:szCs w:val="24"/>
-        </w:rPr>
-        <w:t xml:space="preserve">A variety of tests were performed, including using </w:t>
-      </w:r>
-      <w:r>
-        <w:rPr>
-          <w:rFonts w:ascii="Times New Roman" w:hAnsi="Times New Roman" w:cs="Times New Roman"/>
-          <w:sz w:val="24"/>
-          <w:szCs w:val="24"/>
-        </w:rPr>
-        <w:t xml:space="preserve">all of </w:t>
-      </w:r>
-      <w:r>
-        <w:rPr>
-          <w:rFonts w:ascii="Times New Roman" w:hAnsi="Times New Roman" w:cs="Times New Roman"/>
-          <w:sz w:val="24"/>
-          <w:szCs w:val="24"/>
-        </w:rPr>
-        <w:t>the O’Neil test cases, and custom test cases to run our code.</w:t>
-      </w:r>
-      <w:r>
-        <w:rPr>
-          <w:rFonts w:ascii="Times New Roman" w:hAnsi="Times New Roman" w:cs="Times New Roman"/>
-          <w:sz w:val="24"/>
-          <w:szCs w:val="24"/>
-        </w:rPr>
-        <w:t xml:space="preserve"> Unit testing was conducted </w:t>
-      </w:r>
-      <w:r>
-        <w:rPr>
-          <w:rFonts w:ascii="Times New Roman" w:hAnsi="Times New Roman" w:cs="Times New Roman"/>
-          <w:sz w:val="24"/>
-          <w:szCs w:val="24"/>
-        </w:rPr>
-        <w:t>when the code was being developed.</w:t>
-      </w:r>
-    </w:p>
-    <w:p>
-      <w:pPr>
-        <w:rPr>
-          <w:rFonts w:ascii="Times New Roman" w:hAnsi="Times New Roman" w:cs="Times New Roman"/>
-          <w:sz w:val="24"/>
-          <w:szCs w:val="24"/>
-        </w:rPr>
-      </w:pPr>
-      <w:r>
-        <w:rPr>
-          <w:rFonts w:ascii="Times New Roman" w:hAnsi="Times New Roman" w:cs="Times New Roman"/>
-          <w:b/>
-          <w:sz w:val="24"/>
-          <w:szCs w:val="24"/>
-        </w:rPr>
-        <w:t>Unexpected Behavior</w:t>
+      <w:r>
+        <w:rPr>
+          <w:rFonts w:ascii="Times New Roman" w:hAnsi="Times New Roman" w:cs="Times New Roman"/>
+          <w:sz w:val="24"/>
+          <w:szCs w:val="24"/>
+        </w:rPr>
+        <w:t>hen it runs, anything othe</w:t>
+      </w:r>
+      <w:r>
+        <w:rPr>
+          <w:rFonts w:ascii="Times New Roman" w:hAnsi="Times New Roman" w:cs="Times New Roman"/>
+          <w:sz w:val="24"/>
+          <w:szCs w:val="24"/>
+        </w:rPr>
+        <w:t>r than 0 and 1 exit the program</w:t>
+      </w:r>
+    </w:p>
+    <w:p>
+      <w:pPr>
+        <w:rPr>
+          <w:rFonts w:ascii="Times New Roman" w:hAnsi="Times New Roman" w:cs="Times New Roman"/>
+          <w:sz w:val="24"/>
+          <w:szCs w:val="24"/>
+        </w:rPr>
+      </w:pPr>
+      <w:r>
+        <w:rPr>
+          <w:rFonts w:ascii="Times New Roman" w:hAnsi="Times New Roman" w:cs="Times New Roman"/>
+          <w:sz w:val="24"/>
+          <w:szCs w:val="24"/>
+        </w:rPr>
+        <w:t xml:space="preserve">Jacobi - still does not run because we still have not had to implement multi-dimensional arrays and Dr. O'Neil had talked about changing </w:t>
+      </w:r>
+      <w:r>
+        <w:rPr>
+          <w:rFonts w:ascii="Times New Roman" w:hAnsi="Times New Roman" w:cs="Times New Roman"/>
+          <w:sz w:val="24"/>
+          <w:szCs w:val="24"/>
+        </w:rPr>
+        <w:t>it just a one dimensional array</w:t>
+      </w:r>
+    </w:p>
+    <w:p>
+      <w:pPr>
+        <w:rPr>
+          <w:rFonts w:ascii="Times New Roman" w:hAnsi="Times New Roman" w:cs="Times New Roman"/>
+          <w:sz w:val="24"/>
+          <w:szCs w:val="24"/>
+        </w:rPr>
+      </w:pPr>
+      <w:r>
+        <w:rPr>
+          <w:rFonts w:ascii="Times New Roman" w:hAnsi="Times New Roman" w:cs="Times New Roman"/>
+          <w:sz w:val="24"/>
+          <w:szCs w:val="24"/>
+        </w:rPr>
+        <w:t>Sort Insertion - has a slight bug in, that when it runs, it does not swap variables</w:t>
+      </w:r>
+      <w:r>
+        <w:rPr>
+          <w:rFonts w:ascii="Times New Roman" w:hAnsi="Times New Roman" w:cs="Times New Roman"/>
+          <w:sz w:val="24"/>
+          <w:szCs w:val="24"/>
+        </w:rPr>
+        <w:t xml:space="preserve"> correctly</w:t>
+      </w:r>
+    </w:p>
+    <w:p>
+      <w:pPr>
+        <w:rPr>
+          <w:rFonts w:ascii="Times New Roman" w:hAnsi="Times New Roman" w:cs="Times New Roman"/>
+          <w:sz w:val="24"/>
+          <w:szCs w:val="24"/>
+        </w:rPr>
+      </w:pPr>
+      <w:r>
+        <w:rPr>
+          <w:rFonts w:ascii="Times New Roman" w:hAnsi="Times New Roman" w:cs="Times New Roman"/>
+          <w:sz w:val="24"/>
+          <w:szCs w:val="24"/>
+        </w:rPr>
+        <w:t>Tax - crashes the program because a couple of the vari</w:t>
+      </w:r>
+      <w:r>
+        <w:rPr>
+          <w:rFonts w:ascii="Times New Roman" w:hAnsi="Times New Roman" w:cs="Times New Roman"/>
+          <w:sz w:val="24"/>
+          <w:szCs w:val="24"/>
+        </w:rPr>
+        <w:t>ables have not been initialized</w:t>
+      </w:r>
+    </w:p>
+    <w:p>
+      <w:pPr>
+        <w:rPr>
+          <w:rFonts w:ascii="Times New Roman" w:hAnsi="Times New Roman" w:cs="Times New Roman"/>
+          <w:sz w:val="24"/>
+          <w:szCs w:val="24"/>
+        </w:rPr>
+      </w:pPr>
+      <w:r>
+        <w:rPr>
+          <w:rFonts w:ascii="Times New Roman" w:hAnsi="Times New Roman" w:cs="Times New Roman"/>
+          <w:sz w:val="24"/>
+          <w:szCs w:val="24"/>
+        </w:rPr>
+        <w:t>All other cases worked fine</w:t>
       </w:r>
     </w:p>
     <w:sectPr>

</xml_diff>